<commit_message>
rapport partie code + legere modif du code matlab
</commit_message>
<xml_diff>
--- a/Projet.docx
+++ b/Projet.docx
@@ -138,7 +138,7 @@
                                 <w:sdt>
                                   <w:sdtPr>
                                     <w:rPr>
-                                      <w:color w:val="FFFFFF" w:themeColor="background1"/>
+                                      <w:color w:val="323232" w:themeColor="background1"/>
                                       <w:sz w:val="28"/>
                                       <w:szCs w:val="28"/>
                                     </w:rPr>
@@ -160,14 +160,14 @@
                                         <w:pStyle w:val="Sansinterligne"/>
                                         <w:jc w:val="right"/>
                                         <w:rPr>
-                                          <w:color w:val="FFFFFF" w:themeColor="background1"/>
+                                          <w:color w:val="323232" w:themeColor="background1"/>
                                           <w:sz w:val="28"/>
                                           <w:szCs w:val="28"/>
                                         </w:rPr>
                                       </w:pPr>
                                       <w:r>
                                         <w:rPr>
-                                          <w:color w:val="FFFFFF" w:themeColor="background1"/>
+                                          <w:color w:val="323232" w:themeColor="background1"/>
                                           <w:sz w:val="28"/>
                                           <w:szCs w:val="28"/>
                                         </w:rPr>
@@ -175,7 +175,7 @@
                                       </w:r>
                                       <w:r>
                                         <w:rPr>
-                                          <w:color w:val="FFFFFF" w:themeColor="background1"/>
+                                          <w:color w:val="323232" w:themeColor="background1"/>
                                           <w:sz w:val="28"/>
                                           <w:szCs w:val="28"/>
                                         </w:rPr>
@@ -3748,7 +3748,7 @@
                                 <w:pPr>
                                   <w:pStyle w:val="Sansinterligne"/>
                                   <w:rPr>
-                                    <w:color w:val="595959" w:themeColor="text1" w:themeTint="A6"/>
+                                    <w:color w:val="D4D4D4" w:themeColor="text1" w:themeTint="A6"/>
                                     <w:sz w:val="20"/>
                                     <w:szCs w:val="20"/>
                                   </w:rPr>
@@ -3757,7 +3757,7 @@
                                   <w:sdtPr>
                                     <w:rPr>
                                       <w:caps/>
-                                      <w:color w:val="595959" w:themeColor="text1" w:themeTint="A6"/>
+                                      <w:color w:val="D4D4D4" w:themeColor="text1" w:themeTint="A6"/>
                                       <w:sz w:val="20"/>
                                       <w:szCs w:val="20"/>
                                     </w:rPr>
@@ -3772,7 +3772,7 @@
                                     <w:r>
                                       <w:rPr>
                                         <w:caps/>
-                                        <w:color w:val="595959" w:themeColor="text1" w:themeTint="A6"/>
+                                        <w:color w:val="D4D4D4" w:themeColor="text1" w:themeTint="A6"/>
                                         <w:sz w:val="20"/>
                                         <w:szCs w:val="20"/>
                                       </w:rPr>
@@ -3991,7 +3991,7 @@
                                   <w:pStyle w:val="Sansinterligne"/>
                                   <w:rPr>
                                     <w:rFonts w:asciiTheme="majorHAnsi" w:eastAsiaTheme="majorEastAsia" w:hAnsiTheme="majorHAnsi" w:cstheme="majorBidi"/>
-                                    <w:color w:val="262626" w:themeColor="text1" w:themeTint="D9"/>
+                                    <w:color w:val="C7C7C7" w:themeColor="text1" w:themeTint="D9"/>
                                     <w:sz w:val="56"/>
                                     <w:szCs w:val="56"/>
                                   </w:rPr>
@@ -4044,7 +4044,7 @@
                                 <w:pPr>
                                   <w:spacing w:before="120"/>
                                   <w:rPr>
-                                    <w:color w:val="404040" w:themeColor="text1" w:themeTint="BF"/>
+                                    <w:color w:val="CECECE" w:themeColor="text1" w:themeTint="BF"/>
                                     <w:sz w:val="36"/>
                                     <w:szCs w:val="36"/>
                                   </w:rPr>
@@ -4052,7 +4052,7 @@
                                 <w:sdt>
                                   <w:sdtPr>
                                     <w:rPr>
-                                      <w:color w:val="404040" w:themeColor="text1" w:themeTint="BF"/>
+                                      <w:color w:val="CECECE" w:themeColor="text1" w:themeTint="BF"/>
                                       <w:sz w:val="36"/>
                                       <w:szCs w:val="36"/>
                                     </w:rPr>
@@ -4066,7 +4066,7 @@
                                   <w:sdtContent>
                                     <w:r>
                                       <w:rPr>
-                                        <w:color w:val="404040" w:themeColor="text1" w:themeTint="BF"/>
+                                        <w:color w:val="CECECE" w:themeColor="text1" w:themeTint="BF"/>
                                         <w:sz w:val="36"/>
                                         <w:szCs w:val="36"/>
                                       </w:rPr>
@@ -4292,7 +4292,6 @@
         </w:rPr>
         <w:t xml:space="preserve">sur l’approche </w:t>
       </w:r>
-      <w:proofErr w:type="spellStart"/>
       <w:r>
         <w:rPr>
           <w:rFonts w:cs="Times New Roman"/>
@@ -4301,7 +4300,6 @@
         </w:rPr>
         <w:t>eigenfaces</w:t>
       </w:r>
-      <w:proofErr w:type="spellEnd"/>
       <w:r>
         <w:rPr>
           <w:rFonts w:cs="Times New Roman"/>
@@ -4362,14 +4360,12 @@
       <w:r>
         <w:t xml:space="preserve"> temps on parlera de l’étude préliminaire quant à </w:t>
       </w:r>
-      <w:proofErr w:type="spellStart"/>
       <w:r>
         <w:rPr>
           <w:i/>
         </w:rPr>
         <w:t>eigenfaces</w:t>
       </w:r>
-      <w:proofErr w:type="spellEnd"/>
       <w:r>
         <w:t>, puis d</w:t>
       </w:r>
@@ -4508,33 +4504,15 @@
           <w:sz w:val="20"/>
           <w:szCs w:val="20"/>
         </w:rPr>
-        <w:t xml:space="preserve"> des </w:t>
-      </w:r>
-      <w:proofErr w:type="spellStart"/>
+        <w:t xml:space="preserve"> des eig</w:t>
+      </w:r>
       <w:r>
         <w:rPr>
           <w:rFonts w:ascii="SFRM1000" w:hAnsi="SFRM1000" w:cs="SFRM1000"/>
           <w:sz w:val="20"/>
           <w:szCs w:val="20"/>
         </w:rPr>
-        <w:t>eig</w:t>
-      </w:r>
-      <w:r>
-        <w:rPr>
-          <w:rFonts w:ascii="SFRM1000" w:hAnsi="SFRM1000" w:cs="SFRM1000"/>
-          <w:sz w:val="20"/>
-          <w:szCs w:val="20"/>
-        </w:rPr>
-        <w:t>enfaces</w:t>
-      </w:r>
-      <w:proofErr w:type="spellEnd"/>
-      <w:r>
-        <w:rPr>
-          <w:rFonts w:ascii="SFRM1000" w:hAnsi="SFRM1000" w:cs="SFRM1000"/>
-          <w:sz w:val="20"/>
-          <w:szCs w:val="20"/>
-        </w:rPr>
-        <w:t xml:space="preserve"> permet de déterminer si le visage est reconnu, pas reconnu ou si ce n’en est pas un.</w:t>
+        <w:t>enfaces permet de déterminer si le visage est reconnu, pas reconnu ou si ce n’en est pas un.</w:t>
       </w:r>
     </w:p>
     <w:p>
@@ -4586,25 +4564,7 @@
           <w:sz w:val="20"/>
           <w:szCs w:val="20"/>
         </w:rPr>
-        <w:t xml:space="preserve">aboutir à une reconnaissance faciale avec l’approche </w:t>
-      </w:r>
-      <w:proofErr w:type="spellStart"/>
-      <w:r>
-        <w:rPr>
-          <w:rFonts w:ascii="SFRM1000" w:hAnsi="SFRM1000" w:cs="SFRM1000"/>
-          <w:sz w:val="20"/>
-          <w:szCs w:val="20"/>
-        </w:rPr>
-        <w:t>eigenfaces</w:t>
-      </w:r>
-      <w:proofErr w:type="spellEnd"/>
-      <w:r>
-        <w:rPr>
-          <w:rFonts w:ascii="SFRM1000" w:hAnsi="SFRM1000" w:cs="SFRM1000"/>
-          <w:sz w:val="20"/>
-          <w:szCs w:val="20"/>
-        </w:rPr>
-        <w:t>.</w:t>
+        <w:t>aboutir à une reconnaissance faciale avec l’approche eigenfaces.</w:t>
       </w:r>
     </w:p>
     <w:p>
@@ -4727,11 +4687,9 @@
                             <w:pPr>
                               <w:jc w:val="center"/>
                             </w:pPr>
-                            <w:proofErr w:type="spellStart"/>
                             <w:r>
                               <w:t>Eigenfaces</w:t>
                             </w:r>
-                            <w:proofErr w:type="spellEnd"/>
                           </w:p>
                         </w:txbxContent>
                       </wps:txbx>
@@ -6414,13 +6372,13 @@
                                 <w:spacing w:before="0" w:beforeAutospacing="0" w:after="120" w:afterAutospacing="0" w:line="264" w:lineRule="auto"/>
                                 <w:jc w:val="center"/>
                                 <w:rPr>
-                                  <w:color w:val="FFFFFF" w:themeColor="background1"/>
+                                  <w:color w:val="323232" w:themeColor="background1"/>
                                 </w:rPr>
                               </w:pPr>
                               <w:r>
                                 <w:rPr>
                                   <w:rFonts w:eastAsia="SimSun"/>
-                                  <w:color w:val="FFFFFF" w:themeColor="background1"/>
+                                  <w:color w:val="323232" w:themeColor="background1"/>
                                   <w:sz w:val="21"/>
                                   <w:szCs w:val="21"/>
                                 </w:rPr>
@@ -6786,7 +6744,6 @@
                                 <w:spacing w:before="0" w:beforeAutospacing="0" w:after="120" w:afterAutospacing="0" w:line="264" w:lineRule="auto"/>
                                 <w:jc w:val="center"/>
                               </w:pPr>
-                              <w:proofErr w:type="spellStart"/>
                               <w:r>
                                 <w:rPr>
                                   <w:rFonts w:eastAsia="SimSun"/>
@@ -6795,7 +6752,6 @@
                                 </w:rPr>
                                 <w:t>Eigenface</w:t>
                               </w:r>
-                              <w:proofErr w:type="spellEnd"/>
                             </w:p>
                           </w:txbxContent>
                         </wps:txbx>
@@ -6840,7 +6796,6 @@
                                 <w:spacing w:before="0" w:beforeAutospacing="0" w:after="120" w:afterAutospacing="0" w:line="264" w:lineRule="auto"/>
                                 <w:jc w:val="center"/>
                               </w:pPr>
-                              <w:proofErr w:type="spellStart"/>
                               <w:r>
                                 <w:rPr>
                                   <w:rFonts w:eastAsia="SimSun"/>
@@ -6857,7 +6812,6 @@
                                 </w:rPr>
                                 <w:t>ight</w:t>
                               </w:r>
-                              <w:proofErr w:type="spellEnd"/>
                             </w:p>
                           </w:txbxContent>
                         </wps:txbx>
@@ -6954,7 +6908,7 @@
                                 <w:jc w:val="center"/>
                                 <w:rPr>
                                   <w:b/>
-                                  <w:color w:val="FFFFFF" w:themeColor="background1"/>
+                                  <w:color w:val="323232" w:themeColor="background1"/>
                                   <w:sz w:val="28"/>
                                 </w:rPr>
                               </w:pPr>
@@ -6962,7 +6916,7 @@
                                 <w:rPr>
                                   <w:rFonts w:eastAsia="SimSun"/>
                                   <w:b/>
-                                  <w:color w:val="FFFFFF" w:themeColor="background1"/>
+                                  <w:color w:val="323232" w:themeColor="background1"/>
                                   <w:sz w:val="22"/>
                                   <w:szCs w:val="21"/>
                                 </w:rPr>
@@ -6972,7 +6926,7 @@
                                 <w:rPr>
                                   <w:rFonts w:eastAsia="SimSun"/>
                                   <w:b/>
-                                  <w:color w:val="FFFFFF" w:themeColor="background1"/>
+                                  <w:color w:val="323232" w:themeColor="background1"/>
                                   <w:sz w:val="22"/>
                                   <w:szCs w:val="21"/>
                                 </w:rPr>
@@ -8968,26 +8922,13 @@
     </w:p>
     <w:p>
       <w:r>
-        <w:t xml:space="preserve">Avec C = </w:t>
-      </w:r>
-      <w:proofErr w:type="spellStart"/>
-      <w:r>
-        <w:t>m.m</w:t>
-      </w:r>
-      <w:proofErr w:type="spellEnd"/>
-      <w:r>
-        <w:t xml:space="preserve">’ (covariance sous </w:t>
-      </w:r>
-      <w:proofErr w:type="spellStart"/>
+        <w:t xml:space="preserve">Avec C = m.m’ (covariance sous </w:t>
+      </w:r>
       <w:r>
         <w:t>matla</w:t>
       </w:r>
       <w:r>
-        <w:t>b</w:t>
-      </w:r>
-      <w:proofErr w:type="spellEnd"/>
-      <w:r>
-        <w:t>)</w:t>
+        <w:t>b)</w:t>
       </w:r>
     </w:p>
     <w:p>
@@ -9115,15 +9056,7 @@
       </w:r>
       <w:r>
         <w:tab/>
-        <w:t xml:space="preserve">Matrices de sortie (U, V, S) et U </w:t>
-      </w:r>
-      <w:proofErr w:type="spellStart"/>
-      <w:r>
-        <w:t>eigenvector</w:t>
-      </w:r>
-      <w:proofErr w:type="spellEnd"/>
-      <w:r>
-        <w:t xml:space="preserve"> = [M, p] </w:t>
+        <w:t xml:space="preserve">Matrices de sortie (U, V, S) et U eigenvector = [M, p] </w:t>
       </w:r>
     </w:p>
     <w:p>
@@ -9250,15 +9183,7 @@
       </w:r>
       <w:r>
         <w:tab/>
-        <w:t xml:space="preserve">Projection des images sur les </w:t>
-      </w:r>
-      <w:proofErr w:type="spellStart"/>
-      <w:r>
-        <w:t>eigenfaces</w:t>
-      </w:r>
-      <w:proofErr w:type="spellEnd"/>
-      <w:r>
-        <w:t xml:space="preserve"> d = [M, 48]</w:t>
+        <w:t>Projection des images sur les eigenfaces d = [M, 48]</w:t>
       </w:r>
     </w:p>
     <w:p>
@@ -9518,7 +9443,6 @@
                                 <w:spacing w:before="0" w:beforeAutospacing="0" w:after="120" w:afterAutospacing="0" w:line="264" w:lineRule="auto"/>
                                 <w:jc w:val="center"/>
                               </w:pPr>
-                              <w:proofErr w:type="spellStart"/>
                               <w:r>
                                 <w:rPr>
                                   <w:rFonts w:eastAsia="SimSun"/>
@@ -9527,7 +9451,6 @@
                                 </w:rPr>
                                 <w:t>Eigenface</w:t>
                               </w:r>
-                              <w:proofErr w:type="spellEnd"/>
                             </w:p>
                           </w:txbxContent>
                         </wps:txbx>
@@ -9572,7 +9495,6 @@
                                 <w:spacing w:before="0" w:beforeAutospacing="0" w:after="120" w:afterAutospacing="0" w:line="264" w:lineRule="auto"/>
                                 <w:jc w:val="center"/>
                               </w:pPr>
-                              <w:proofErr w:type="spellStart"/>
                               <w:r>
                                 <w:rPr>
                                   <w:rFonts w:eastAsia="SimSun"/>
@@ -9581,7 +9503,6 @@
                                 </w:rPr>
                                 <w:t>Weight</w:t>
                               </w:r>
-                              <w:proofErr w:type="spellEnd"/>
                             </w:p>
                           </w:txbxContent>
                         </wps:txbx>
@@ -9914,7 +9835,6 @@
                               <w:spacing w:before="0" w:beforeAutospacing="0" w:after="120" w:afterAutospacing="0" w:line="264" w:lineRule="auto"/>
                               <w:jc w:val="center"/>
                             </w:pPr>
-                            <w:proofErr w:type="spellStart"/>
                             <w:r>
                               <w:rPr>
                                 <w:rFonts w:eastAsia="SimSun"/>
@@ -9923,7 +9843,6 @@
                               </w:rPr>
                               <w:t>Eigenface</w:t>
                             </w:r>
-                            <w:proofErr w:type="spellEnd"/>
                           </w:p>
                         </w:txbxContent>
                       </wps:txbx>
@@ -9979,9 +9898,6 @@
       </w:r>
       <w:r>
         <w:tab/>
-      </w:r>
-      <w:proofErr w:type="spellStart"/>
-      <w:r>
         <w:t>U</w:t>
       </w:r>
       <w:r>
@@ -9990,17 +9906,8 @@
         </w:rPr>
         <w:t>input</w:t>
       </w:r>
-      <w:proofErr w:type="spellEnd"/>
-      <w:r>
-        <w:t xml:space="preserve"> </w:t>
-      </w:r>
-      <w:proofErr w:type="spellStart"/>
-      <w:r>
-        <w:t>eigenvector</w:t>
-      </w:r>
-      <w:proofErr w:type="spellEnd"/>
-      <w:r>
-        <w:t xml:space="preserve"> = [1, p]</w:t>
+      <w:r>
+        <w:t xml:space="preserve"> eigenvector = [1, p]</w:t>
       </w:r>
     </w:p>
     <w:p>
@@ -10008,15 +9915,7 @@
         <w:spacing w:after="0" w:line="240" w:lineRule="auto"/>
       </w:pPr>
       <w:r>
-        <w:t xml:space="preserve">On récupère les composantes </w:t>
-      </w:r>
-      <w:proofErr w:type="spellStart"/>
-      <w:r>
-        <w:t>eigenface</w:t>
-      </w:r>
-      <w:proofErr w:type="spellEnd"/>
-      <w:r>
-        <w:t xml:space="preserve"> du nouveau visage</w:t>
+        <w:t>On récupère les composantes eigenface du nouveau visage</w:t>
       </w:r>
     </w:p>
     <w:p>
@@ -10081,7 +9980,6 @@
                               <w:spacing w:before="0" w:beforeAutospacing="0" w:after="120" w:afterAutospacing="0" w:line="264" w:lineRule="auto"/>
                               <w:jc w:val="center"/>
                             </w:pPr>
-                            <w:proofErr w:type="spellStart"/>
                             <w:r>
                               <w:rPr>
                                 <w:rFonts w:eastAsia="SimSun"/>
@@ -10090,7 +9988,6 @@
                               </w:rPr>
                               <w:t>Weight</w:t>
                             </w:r>
-                            <w:proofErr w:type="spellEnd"/>
                           </w:p>
                         </w:txbxContent>
                       </wps:txbx>
@@ -10198,15 +10095,7 @@
         <w:t xml:space="preserve">W = </w:t>
       </w:r>
       <w:r>
-        <w:t>U</w:t>
-      </w:r>
-      <w:proofErr w:type="gramStart"/>
-      <w:r>
-        <w:t>.(</w:t>
-      </w:r>
-      <w:proofErr w:type="gramEnd"/>
-      <w:r>
-        <w:t>v – m)</w:t>
+        <w:t>U.(v – m)</w:t>
       </w:r>
     </w:p>
     <w:p>
@@ -10327,9 +10216,6 @@
       </w:r>
       <w:r>
         <w:tab/>
-      </w:r>
-      <w:proofErr w:type="spellStart"/>
-      <w:r>
         <w:t>Ƹ</w:t>
       </w:r>
       <w:r>
@@ -10338,13 +10224,8 @@
         </w:rPr>
         <w:t>k</w:t>
       </w:r>
-      <w:proofErr w:type="spellEnd"/>
-      <w:r>
-        <w:t xml:space="preserve"> = | </w:t>
-      </w:r>
-      <w:proofErr w:type="spellStart"/>
-      <w:r>
-        <w:t>m</w:t>
+      <w:r>
+        <w:t xml:space="preserve"> = | m</w:t>
       </w:r>
       <w:r>
         <w:rPr>
@@ -10352,7 +10233,6 @@
         </w:rPr>
         <w:t>k</w:t>
       </w:r>
-      <w:proofErr w:type="spellEnd"/>
       <w:r>
         <w:t xml:space="preserve"> - m |²</w:t>
       </w:r>
@@ -10371,6 +10251,421 @@
       </w:pPr>
       <w:r>
         <w:lastRenderedPageBreak/>
+        <w:t>Mise en place de la solution</w:t>
+      </w:r>
+    </w:p>
+    <w:p>
+      <w:pPr>
+        <w:rPr>
+          <w:noProof/>
+          <w:lang w:eastAsia="fr-FR"/>
+        </w:rPr>
+      </w:pPr>
+    </w:p>
+    <w:p>
+      <w:r>
+        <w:rPr>
+          <w:noProof/>
+          <w:lang w:eastAsia="fr-FR"/>
+        </w:rPr>
+        <w:t xml:space="preserve">Il faut dans un premier temps </w:t>
+      </w:r>
+      <w:r>
+        <w:rPr>
+          <w:noProof/>
+          <w:lang w:eastAsia="fr-FR"/>
+        </w:rPr>
+        <w:t>récupérer les images de notre base de données :</w:t>
+      </w:r>
+    </w:p>
+    <w:p>
+      <w:pPr>
+        <w:jc w:val="center"/>
+        <w:rPr>
+          <w:noProof/>
+          <w:lang w:eastAsia="fr-FR"/>
+        </w:rPr>
+      </w:pPr>
+      <w:r>
+        <w:rPr>
+          <w:noProof/>
+          <w:lang w:eastAsia="fr-FR"/>
+        </w:rPr>
+        <w:drawing>
+          <wp:inline distT="0" distB="0" distL="0" distR="0" wp14:anchorId="765C1153" wp14:editId="4511A2C0">
+            <wp:extent cx="3695700" cy="1911814"/>
+            <wp:effectExtent l="0" t="0" r="0" b="0"/>
+            <wp:docPr id="76" name="Image 76"/>
+            <wp:cNvGraphicFramePr>
+              <a:graphicFrameLocks xmlns:a="http://schemas.openxmlformats.org/drawingml/2006/main" noChangeAspect="1"/>
+            </wp:cNvGraphicFramePr>
+            <a:graphic xmlns:a="http://schemas.openxmlformats.org/drawingml/2006/main">
+              <a:graphicData uri="http://schemas.openxmlformats.org/drawingml/2006/picture">
+                <pic:pic xmlns:pic="http://schemas.openxmlformats.org/drawingml/2006/picture">
+                  <pic:nvPicPr>
+                    <pic:cNvPr id="1" name=""/>
+                    <pic:cNvPicPr/>
+                  </pic:nvPicPr>
+                  <pic:blipFill>
+                    <a:blip r:embed="rId8"/>
+                    <a:stretch>
+                      <a:fillRect/>
+                    </a:stretch>
+                  </pic:blipFill>
+                  <pic:spPr>
+                    <a:xfrm>
+                      <a:off x="0" y="0"/>
+                      <a:ext cx="3707290" cy="1917809"/>
+                    </a:xfrm>
+                    <a:prstGeom prst="rect">
+                      <a:avLst/>
+                    </a:prstGeom>
+                  </pic:spPr>
+                </pic:pic>
+              </a:graphicData>
+            </a:graphic>
+          </wp:inline>
+        </w:drawing>
+      </w:r>
+    </w:p>
+    <w:p>
+      <w:r>
+        <w:t>La variables ‘tabImages’ contient nos ‘nbImages’ images présents dans les ‘nbDossiers.</w:t>
+      </w:r>
+    </w:p>
+    <w:p/>
+    <w:p>
+      <w:r>
+        <w:t>Ensuite on normalise nos images avec la moyenne et lla deviation standard :</w:t>
+      </w:r>
+    </w:p>
+    <w:p>
+      <w:pPr>
+        <w:jc w:val="center"/>
+      </w:pPr>
+      <w:r>
+        <w:rPr>
+          <w:noProof/>
+          <w:lang w:eastAsia="fr-FR"/>
+        </w:rPr>
+        <w:drawing>
+          <wp:inline distT="0" distB="0" distL="0" distR="0" wp14:anchorId="515791CB" wp14:editId="51B5B131">
+            <wp:extent cx="4181475" cy="400050"/>
+            <wp:effectExtent l="0" t="0" r="9525" b="0"/>
+            <wp:docPr id="77" name="Image 77"/>
+            <wp:cNvGraphicFramePr>
+              <a:graphicFrameLocks xmlns:a="http://schemas.openxmlformats.org/drawingml/2006/main" noChangeAspect="1"/>
+            </wp:cNvGraphicFramePr>
+            <a:graphic xmlns:a="http://schemas.openxmlformats.org/drawingml/2006/main">
+              <a:graphicData uri="http://schemas.openxmlformats.org/drawingml/2006/picture">
+                <pic:pic xmlns:pic="http://schemas.openxmlformats.org/drawingml/2006/picture">
+                  <pic:nvPicPr>
+                    <pic:cNvPr id="1" name=""/>
+                    <pic:cNvPicPr/>
+                  </pic:nvPicPr>
+                  <pic:blipFill>
+                    <a:blip r:embed="rId9"/>
+                    <a:stretch>
+                      <a:fillRect/>
+                    </a:stretch>
+                  </pic:blipFill>
+                  <pic:spPr>
+                    <a:xfrm>
+                      <a:off x="0" y="0"/>
+                      <a:ext cx="4181475" cy="400050"/>
+                    </a:xfrm>
+                    <a:prstGeom prst="rect">
+                      <a:avLst/>
+                    </a:prstGeom>
+                  </pic:spPr>
+                </pic:pic>
+              </a:graphicData>
+            </a:graphic>
+          </wp:inline>
+        </w:drawing>
+      </w:r>
+    </w:p>
+    <w:p/>
+    <w:p>
+      <w:r>
+        <w:t>On calcule nos eigenVecteurs et eigenValeurs à partir de la matrice (ici L)</w:t>
+      </w:r>
+    </w:p>
+    <w:p>
+      <w:pPr>
+        <w:jc w:val="center"/>
+      </w:pPr>
+      <w:r>
+        <w:rPr>
+          <w:noProof/>
+          <w:lang w:eastAsia="fr-FR"/>
+        </w:rPr>
+        <w:drawing>
+          <wp:inline distT="0" distB="0" distL="0" distR="0" wp14:anchorId="750AD81E" wp14:editId="17C7B96A">
+            <wp:extent cx="4162425" cy="552450"/>
+            <wp:effectExtent l="0" t="0" r="9525" b="0"/>
+            <wp:docPr id="101" name="Image 101"/>
+            <wp:cNvGraphicFramePr>
+              <a:graphicFrameLocks xmlns:a="http://schemas.openxmlformats.org/drawingml/2006/main" noChangeAspect="1"/>
+            </wp:cNvGraphicFramePr>
+            <a:graphic xmlns:a="http://schemas.openxmlformats.org/drawingml/2006/main">
+              <a:graphicData uri="http://schemas.openxmlformats.org/drawingml/2006/picture">
+                <pic:pic xmlns:pic="http://schemas.openxmlformats.org/drawingml/2006/picture">
+                  <pic:nvPicPr>
+                    <pic:cNvPr id="1" name=""/>
+                    <pic:cNvPicPr/>
+                  </pic:nvPicPr>
+                  <pic:blipFill>
+                    <a:blip r:embed="rId10"/>
+                    <a:stretch>
+                      <a:fillRect/>
+                    </a:stretch>
+                  </pic:blipFill>
+                  <pic:spPr>
+                    <a:xfrm>
+                      <a:off x="0" y="0"/>
+                      <a:ext cx="4162425" cy="552450"/>
+                    </a:xfrm>
+                    <a:prstGeom prst="rect">
+                      <a:avLst/>
+                    </a:prstGeom>
+                  </pic:spPr>
+                </pic:pic>
+              </a:graphicData>
+            </a:graphic>
+          </wp:inline>
+        </w:drawing>
+      </w:r>
+    </w:p>
+    <w:p/>
+    <w:p>
+      <w:r>
+        <w:t>On normalise les eigenVecteurs</w:t>
+      </w:r>
+    </w:p>
+    <w:p>
+      <w:pPr>
+        <w:jc w:val="center"/>
+      </w:pPr>
+      <w:r>
+        <w:rPr>
+          <w:noProof/>
+          <w:lang w:eastAsia="fr-FR"/>
+        </w:rPr>
+        <w:drawing>
+          <wp:inline distT="0" distB="0" distL="0" distR="0" wp14:anchorId="79BD990B" wp14:editId="36491826">
+            <wp:extent cx="3571875" cy="1057275"/>
+            <wp:effectExtent l="0" t="0" r="9525" b="9525"/>
+            <wp:docPr id="108" name="Image 108"/>
+            <wp:cNvGraphicFramePr>
+              <a:graphicFrameLocks xmlns:a="http://schemas.openxmlformats.org/drawingml/2006/main" noChangeAspect="1"/>
+            </wp:cNvGraphicFramePr>
+            <a:graphic xmlns:a="http://schemas.openxmlformats.org/drawingml/2006/main">
+              <a:graphicData uri="http://schemas.openxmlformats.org/drawingml/2006/picture">
+                <pic:pic xmlns:pic="http://schemas.openxmlformats.org/drawingml/2006/picture">
+                  <pic:nvPicPr>
+                    <pic:cNvPr id="1" name=""/>
+                    <pic:cNvPicPr/>
+                  </pic:nvPicPr>
+                  <pic:blipFill>
+                    <a:blip r:embed="rId11"/>
+                    <a:stretch>
+                      <a:fillRect/>
+                    </a:stretch>
+                  </pic:blipFill>
+                  <pic:spPr>
+                    <a:xfrm>
+                      <a:off x="0" y="0"/>
+                      <a:ext cx="3571875" cy="1057275"/>
+                    </a:xfrm>
+                    <a:prstGeom prst="rect">
+                      <a:avLst/>
+                    </a:prstGeom>
+                  </pic:spPr>
+                </pic:pic>
+              </a:graphicData>
+            </a:graphic>
+          </wp:inline>
+        </w:drawing>
+      </w:r>
+    </w:p>
+    <w:p/>
+    <w:p>
+      <w:r>
+        <w:br w:type="page"/>
+      </w:r>
+    </w:p>
+    <w:p>
+      <w:r>
+        <w:lastRenderedPageBreak/>
+        <w:t>Ensuite, il ne reste qu’à insérer une ou plusieurs images de test :</w:t>
+      </w:r>
+    </w:p>
+    <w:p>
+      <w:pPr>
+        <w:jc w:val="center"/>
+      </w:pPr>
+      <w:r>
+        <w:rPr>
+          <w:noProof/>
+          <w:lang w:eastAsia="fr-FR"/>
+        </w:rPr>
+        <w:drawing>
+          <wp:inline distT="0" distB="0" distL="0" distR="0" wp14:anchorId="71C2C0A0" wp14:editId="09BB54AA">
+            <wp:extent cx="5019675" cy="352425"/>
+            <wp:effectExtent l="0" t="0" r="9525" b="9525"/>
+            <wp:docPr id="109" name="Image 109"/>
+            <wp:cNvGraphicFramePr>
+              <a:graphicFrameLocks xmlns:a="http://schemas.openxmlformats.org/drawingml/2006/main" noChangeAspect="1"/>
+            </wp:cNvGraphicFramePr>
+            <a:graphic xmlns:a="http://schemas.openxmlformats.org/drawingml/2006/main">
+              <a:graphicData uri="http://schemas.openxmlformats.org/drawingml/2006/picture">
+                <pic:pic xmlns:pic="http://schemas.openxmlformats.org/drawingml/2006/picture">
+                  <pic:nvPicPr>
+                    <pic:cNvPr id="1" name=""/>
+                    <pic:cNvPicPr/>
+                  </pic:nvPicPr>
+                  <pic:blipFill>
+                    <a:blip r:embed="rId12"/>
+                    <a:stretch>
+                      <a:fillRect/>
+                    </a:stretch>
+                  </pic:blipFill>
+                  <pic:spPr>
+                    <a:xfrm>
+                      <a:off x="0" y="0"/>
+                      <a:ext cx="5019675" cy="352425"/>
+                    </a:xfrm>
+                    <a:prstGeom prst="rect">
+                      <a:avLst/>
+                    </a:prstGeom>
+                  </pic:spPr>
+                </pic:pic>
+              </a:graphicData>
+            </a:graphic>
+          </wp:inline>
+        </w:drawing>
+      </w:r>
+    </w:p>
+    <w:p/>
+    <w:p>
+      <w:r>
+        <w:t>Calcul du poids avec les nouvelles eigenVecteurs :</w:t>
+      </w:r>
+    </w:p>
+    <w:p>
+      <w:pPr>
+        <w:jc w:val="center"/>
+      </w:pPr>
+      <w:r>
+        <w:rPr>
+          <w:noProof/>
+          <w:lang w:eastAsia="fr-FR"/>
+        </w:rPr>
+        <w:drawing>
+          <wp:inline distT="0" distB="0" distL="0" distR="0" wp14:anchorId="522F3BFE" wp14:editId="791D52D1">
+            <wp:extent cx="3819525" cy="1143000"/>
+            <wp:effectExtent l="0" t="0" r="9525" b="0"/>
+            <wp:docPr id="110" name="Image 110"/>
+            <wp:cNvGraphicFramePr>
+              <a:graphicFrameLocks xmlns:a="http://schemas.openxmlformats.org/drawingml/2006/main" noChangeAspect="1"/>
+            </wp:cNvGraphicFramePr>
+            <a:graphic xmlns:a="http://schemas.openxmlformats.org/drawingml/2006/main">
+              <a:graphicData uri="http://schemas.openxmlformats.org/drawingml/2006/picture">
+                <pic:pic xmlns:pic="http://schemas.openxmlformats.org/drawingml/2006/picture">
+                  <pic:nvPicPr>
+                    <pic:cNvPr id="1" name=""/>
+                    <pic:cNvPicPr/>
+                  </pic:nvPicPr>
+                  <pic:blipFill>
+                    <a:blip r:embed="rId13"/>
+                    <a:stretch>
+                      <a:fillRect/>
+                    </a:stretch>
+                  </pic:blipFill>
+                  <pic:spPr>
+                    <a:xfrm>
+                      <a:off x="0" y="0"/>
+                      <a:ext cx="3819525" cy="1143000"/>
+                    </a:xfrm>
+                    <a:prstGeom prst="rect">
+                      <a:avLst/>
+                    </a:prstGeom>
+                  </pic:spPr>
+                </pic:pic>
+              </a:graphicData>
+            </a:graphic>
+          </wp:inline>
+        </w:drawing>
+      </w:r>
+    </w:p>
+    <w:p/>
+    <w:p>
+      <w:r>
+        <w:t>La distance euclidienne :</w:t>
+      </w:r>
+    </w:p>
+    <w:p>
+      <w:pPr>
+        <w:jc w:val="center"/>
+      </w:pPr>
+      <w:r>
+        <w:rPr>
+          <w:noProof/>
+          <w:lang w:eastAsia="fr-FR"/>
+        </w:rPr>
+        <w:drawing>
+          <wp:inline distT="0" distB="0" distL="0" distR="0" wp14:anchorId="5B410FF3" wp14:editId="2D02B6E1">
+            <wp:extent cx="2381250" cy="1447800"/>
+            <wp:effectExtent l="0" t="0" r="0" b="0"/>
+            <wp:docPr id="111" name="Image 111"/>
+            <wp:cNvGraphicFramePr>
+              <a:graphicFrameLocks xmlns:a="http://schemas.openxmlformats.org/drawingml/2006/main" noChangeAspect="1"/>
+            </wp:cNvGraphicFramePr>
+            <a:graphic xmlns:a="http://schemas.openxmlformats.org/drawingml/2006/main">
+              <a:graphicData uri="http://schemas.openxmlformats.org/drawingml/2006/picture">
+                <pic:pic xmlns:pic="http://schemas.openxmlformats.org/drawingml/2006/picture">
+                  <pic:nvPicPr>
+                    <pic:cNvPr id="1" name=""/>
+                    <pic:cNvPicPr/>
+                  </pic:nvPicPr>
+                  <pic:blipFill>
+                    <a:blip r:embed="rId14"/>
+                    <a:stretch>
+                      <a:fillRect/>
+                    </a:stretch>
+                  </pic:blipFill>
+                  <pic:spPr>
+                    <a:xfrm>
+                      <a:off x="0" y="0"/>
+                      <a:ext cx="2381250" cy="1447800"/>
+                    </a:xfrm>
+                    <a:prstGeom prst="rect">
+                      <a:avLst/>
+                    </a:prstGeom>
+                  </pic:spPr>
+                </pic:pic>
+              </a:graphicData>
+            </a:graphic>
+          </wp:inline>
+        </w:drawing>
+      </w:r>
+    </w:p>
+    <w:p>
+      <w:bookmarkStart w:id="0" w:name="_GoBack"/>
+      <w:bookmarkEnd w:id="0"/>
+    </w:p>
+    <w:p>
+      <w:r>
+        <w:br w:type="page"/>
+      </w:r>
+    </w:p>
+    <w:p/>
+    <w:p>
+      <w:pPr>
+        <w:pStyle w:val="Titre1"/>
+      </w:pPr>
+      <w:r>
         <w:t>Résultats de la reconnaissance faciale</w:t>
       </w:r>
       <w:r>
@@ -10442,7 +10737,7 @@
                     </pic:cNvPicPr>
                   </pic:nvPicPr>
                   <pic:blipFill>
-                    <a:blip r:embed="rId8">
+                    <a:blip r:embed="rId15">
                       <a:extLst>
                         <a:ext uri="{28A0092B-C50C-407E-A947-70E740481C1C}">
                           <a14:useLocalDpi xmlns:a14="http://schemas.microsoft.com/office/drawing/2010/main" val="0"/>
@@ -10510,7 +10805,7 @@
                     </pic:cNvPicPr>
                   </pic:nvPicPr>
                   <pic:blipFill>
-                    <a:blip r:embed="rId9">
+                    <a:blip r:embed="rId16">
                       <a:extLst>
                         <a:ext uri="{28A0092B-C50C-407E-A947-70E740481C1C}">
                           <a14:useLocalDpi xmlns:a14="http://schemas.microsoft.com/office/drawing/2010/main" val="0"/>
@@ -10551,7 +10846,6 @@
         <w:rPr>
           <w:rStyle w:val="hps"/>
         </w:rPr>
-        <w:lastRenderedPageBreak/>
         <w:t>Les</w:t>
       </w:r>
       <w:r>
@@ -10609,7 +10903,7 @@
                     </pic:cNvPicPr>
                   </pic:nvPicPr>
                   <pic:blipFill>
-                    <a:blip r:embed="rId10">
+                    <a:blip r:embed="rId17">
                       <a:extLst>
                         <a:ext uri="{28A0092B-C50C-407E-A947-70E740481C1C}">
                           <a14:useLocalDpi xmlns:a14="http://schemas.microsoft.com/office/drawing/2010/main" val="0"/>
@@ -10675,7 +10969,7 @@
                     <pic:cNvPicPr/>
                   </pic:nvPicPr>
                   <pic:blipFill>
-                    <a:blip r:embed="rId11"/>
+                    <a:blip r:embed="rId18"/>
                     <a:stretch>
                       <a:fillRect/>
                     </a:stretch>
@@ -10716,13 +11010,7 @@
         <w:t xml:space="preserve">La distance euclidienne </w:t>
       </w:r>
       <w:r>
-        <w:t xml:space="preserve">maximale pour un visage est d’environ 15000 et la </w:t>
-      </w:r>
-      <w:r>
-        <w:t>distance euclidienne m</w:t>
-      </w:r>
-      <w:r>
-        <w:t>inimale est d’environ 11000.</w:t>
+        <w:t>maximale pour un visage est d’environ 15000 et la distance euclidienne minimale est d’environ 11000.</w:t>
       </w:r>
     </w:p>
     <w:p>
@@ -10733,6 +11021,7 @@
         <w:rPr>
           <w:rStyle w:val="hps"/>
         </w:rPr>
+        <w:lastRenderedPageBreak/>
         <w:t>Basé sur</w:t>
       </w:r>
       <w:r>
@@ -10760,13 +11049,16 @@
         <w:rPr>
           <w:rStyle w:val="hps"/>
         </w:rPr>
-        <w:t xml:space="preserve">décider </w:t>
+        <w:t>décider si</w:t>
+      </w:r>
+      <w:r>
+        <w:t xml:space="preserve"> </w:t>
       </w:r>
       <w:r>
         <w:rPr>
           <w:rStyle w:val="hps"/>
         </w:rPr>
-        <w:t>si</w:t>
+        <w:t>le visage est</w:t>
       </w:r>
       <w:r>
         <w:t xml:space="preserve"> </w:t>
@@ -10775,7 +11067,7 @@
         <w:rPr>
           <w:rStyle w:val="hps"/>
         </w:rPr>
-        <w:t>le visage est</w:t>
+        <w:t>un visage</w:t>
       </w:r>
       <w:r>
         <w:t xml:space="preserve"> </w:t>
@@ -10784,7 +11076,7 @@
         <w:rPr>
           <w:rStyle w:val="hps"/>
         </w:rPr>
-        <w:t>un visage</w:t>
+        <w:t>connu,</w:t>
       </w:r>
       <w:r>
         <w:t xml:space="preserve"> </w:t>
@@ -10793,49 +11085,25 @@
         <w:rPr>
           <w:rStyle w:val="hps"/>
         </w:rPr>
-        <w:t>connu,</w:t>
-      </w:r>
-      <w:r>
-        <w:t xml:space="preserve"> </w:t>
+        <w:t>un visage inconnu</w:t>
+      </w:r>
+      <w:r>
+        <w:t xml:space="preserve">, </w:t>
       </w:r>
       <w:r>
         <w:rPr>
           <w:rStyle w:val="hps"/>
         </w:rPr>
-        <w:t>un visage inconnu</w:t>
-      </w:r>
-      <w:r>
-        <w:t xml:space="preserve">, </w:t>
+        <w:t>ou</w:t>
+      </w:r>
+      <w:r>
+        <w:t xml:space="preserve"> ce n’est </w:t>
       </w:r>
       <w:r>
         <w:rPr>
           <w:rStyle w:val="hps"/>
         </w:rPr>
-        <w:t>ou</w:t>
-      </w:r>
-      <w:r>
-        <w:t xml:space="preserve"> </w:t>
-      </w:r>
-      <w:r>
-        <w:t xml:space="preserve">ce n’est </w:t>
-      </w:r>
-      <w:r>
-        <w:rPr>
-          <w:rStyle w:val="hps"/>
-        </w:rPr>
-        <w:t xml:space="preserve">pas </w:t>
-      </w:r>
-      <w:r>
-        <w:rPr>
-          <w:rStyle w:val="hps"/>
-        </w:rPr>
-        <w:t xml:space="preserve">du tout </w:t>
-      </w:r>
-      <w:r>
-        <w:rPr>
-          <w:rStyle w:val="hps"/>
-        </w:rPr>
-        <w:t>un visage.</w:t>
+        <w:t>pas du tout un visage.</w:t>
       </w:r>
     </w:p>
     <w:p>
@@ -10844,7 +11112,6 @@
           <w:noProof/>
           <w:lang w:eastAsia="fr-FR"/>
         </w:rPr>
-        <w:lastRenderedPageBreak/>
         <w:drawing>
           <wp:anchor distT="0" distB="0" distL="114300" distR="114300" simplePos="0" relativeHeight="251700224" behindDoc="0" locked="0" layoutInCell="1" allowOverlap="1" wp14:anchorId="68C09422" wp14:editId="3EFFB943">
             <wp:simplePos x="0" y="0"/>
@@ -10871,7 +11138,7 @@
                     </pic:cNvPicPr>
                   </pic:nvPicPr>
                   <pic:blipFill>
-                    <a:blip r:embed="rId12">
+                    <a:blip r:embed="rId19">
                       <a:extLst>
                         <a:ext uri="{28A0092B-C50C-407E-A947-70E740481C1C}">
                           <a14:useLocalDpi xmlns:a14="http://schemas.microsoft.com/office/drawing/2010/main" val="0"/>
@@ -10939,7 +11206,7 @@
                     </pic:cNvPicPr>
                   </pic:nvPicPr>
                   <pic:blipFill>
-                    <a:blip r:embed="rId13">
+                    <a:blip r:embed="rId20">
                       <a:extLst>
                         <a:ext uri="{28A0092B-C50C-407E-A947-70E740481C1C}">
                           <a14:useLocalDpi xmlns:a14="http://schemas.microsoft.com/office/drawing/2010/main" val="0"/>
@@ -11002,7 +11269,7 @@
                     </pic:cNvPicPr>
                   </pic:nvPicPr>
                   <pic:blipFill>
-                    <a:blip r:embed="rId14">
+                    <a:blip r:embed="rId21">
                       <a:extLst>
                         <a:ext uri="{28A0092B-C50C-407E-A947-70E740481C1C}">
                           <a14:useLocalDpi xmlns:a14="http://schemas.microsoft.com/office/drawing/2010/main" val="0"/>
@@ -11042,13 +11309,16 @@
         <w:rPr>
           <w:rStyle w:val="hps"/>
         </w:rPr>
-        <w:t xml:space="preserve">Nous remarquons que </w:t>
+        <w:t>Nous remarquons que les</w:t>
+      </w:r>
+      <w:r>
+        <w:t xml:space="preserve"> </w:t>
       </w:r>
       <w:r>
         <w:rPr>
           <w:rStyle w:val="hps"/>
         </w:rPr>
-        <w:t>les</w:t>
+        <w:t>distances</w:t>
       </w:r>
       <w:r>
         <w:t xml:space="preserve"> </w:t>
@@ -11057,34 +11327,7 @@
         <w:rPr>
           <w:rStyle w:val="hps"/>
         </w:rPr>
-        <w:t>distances</w:t>
-      </w:r>
-      <w:r>
-        <w:t xml:space="preserve"> </w:t>
-      </w:r>
-      <w:r>
-        <w:rPr>
-          <w:rStyle w:val="hps"/>
-        </w:rPr>
-        <w:t>max</w:t>
-      </w:r>
-      <w:r>
-        <w:rPr>
-          <w:rStyle w:val="hps"/>
-        </w:rPr>
-        <w:t>imale</w:t>
-      </w:r>
-      <w:r>
-        <w:rPr>
-          <w:rStyle w:val="hps"/>
-        </w:rPr>
-        <w:t xml:space="preserve"> et min</w:t>
-      </w:r>
-      <w:r>
-        <w:rPr>
-          <w:rStyle w:val="hps"/>
-        </w:rPr>
-        <w:t>imale</w:t>
+        <w:t>maximale et minimale</w:t>
       </w:r>
       <w:r>
         <w:t xml:space="preserve"> </w:t>
@@ -11140,7 +11383,7 @@
                     </pic:cNvPicPr>
                   </pic:nvPicPr>
                   <pic:blipFill>
-                    <a:blip r:embed="rId15">
+                    <a:blip r:embed="rId22">
                       <a:extLst>
                         <a:ext uri="{28A0092B-C50C-407E-A947-70E740481C1C}">
                           <a14:useLocalDpi xmlns:a14="http://schemas.microsoft.com/office/drawing/2010/main" val="0"/>
@@ -11194,7 +11437,7 @@
                     </pic:cNvPicPr>
                   </pic:nvPicPr>
                   <pic:blipFill>
-                    <a:blip r:embed="rId16">
+                    <a:blip r:embed="rId23">
                       <a:extLst>
                         <a:ext uri="{28A0092B-C50C-407E-A947-70E740481C1C}">
                           <a14:useLocalDpi xmlns:a14="http://schemas.microsoft.com/office/drawing/2010/main" val="0"/>
@@ -11255,7 +11498,7 @@
                     </pic:cNvPicPr>
                   </pic:nvPicPr>
                   <pic:blipFill>
-                    <a:blip r:embed="rId17">
+                    <a:blip r:embed="rId24">
                       <a:extLst>
                         <a:ext uri="{28A0092B-C50C-407E-A947-70E740481C1C}">
                           <a14:useLocalDpi xmlns:a14="http://schemas.microsoft.com/office/drawing/2010/main" val="0"/>
@@ -11319,49 +11562,25 @@
         <w:rPr>
           <w:rStyle w:val="hps"/>
         </w:rPr>
-        <w:t>ma</w:t>
+        <w:t>maximale et minimale</w:t>
+      </w:r>
+      <w:r>
+        <w:t xml:space="preserve"> </w:t>
       </w:r>
       <w:r>
         <w:rPr>
           <w:rStyle w:val="hps"/>
         </w:rPr>
-        <w:t>ximale</w:t>
+        <w:t>sont</w:t>
+      </w:r>
+      <w:r>
+        <w:t xml:space="preserve"> </w:t>
       </w:r>
       <w:r>
         <w:rPr>
           <w:rStyle w:val="hps"/>
         </w:rPr>
-        <w:t xml:space="preserve"> et min</w:t>
-      </w:r>
-      <w:r>
-        <w:rPr>
-          <w:rStyle w:val="hps"/>
-        </w:rPr>
-        <w:t>imale</w:t>
-      </w:r>
-      <w:r>
-        <w:t xml:space="preserve"> </w:t>
-      </w:r>
-      <w:r>
-        <w:rPr>
-          <w:rStyle w:val="hps"/>
-        </w:rPr>
-        <w:t>sont</w:t>
-      </w:r>
-      <w:r>
-        <w:t xml:space="preserve"> </w:t>
-      </w:r>
-      <w:r>
-        <w:rPr>
-          <w:rStyle w:val="hps"/>
-        </w:rPr>
-        <w:t>dans la fourchette établie</w:t>
-      </w:r>
-      <w:r>
-        <w:rPr>
-          <w:rStyle w:val="hps"/>
-        </w:rPr>
-        <w:t>.</w:t>
+        <w:t>dans la fourchette établie.</w:t>
       </w:r>
     </w:p>
     <w:p>
@@ -11372,13 +11591,16 @@
         <w:rPr>
           <w:rStyle w:val="hps"/>
         </w:rPr>
-        <w:t>E</w:t>
+        <w:t>Ensuite,</w:t>
+      </w:r>
+      <w:r>
+        <w:t xml:space="preserve"> </w:t>
       </w:r>
       <w:r>
         <w:rPr>
           <w:rStyle w:val="hps"/>
         </w:rPr>
-        <w:t>nsuite,</w:t>
+        <w:t>nous avons utilisé</w:t>
       </w:r>
       <w:r>
         <w:t xml:space="preserve"> </w:t>
@@ -11387,7 +11609,7 @@
         <w:rPr>
           <w:rStyle w:val="hps"/>
         </w:rPr>
-        <w:t>nous avons utilisé</w:t>
+        <w:t>un visage non connu</w:t>
       </w:r>
       <w:r>
         <w:t xml:space="preserve"> </w:t>
@@ -11396,19 +11618,25 @@
         <w:rPr>
           <w:rStyle w:val="hps"/>
         </w:rPr>
-        <w:t xml:space="preserve">un visage </w:t>
+        <w:t>en entrée</w:t>
+      </w:r>
+      <w:r>
+        <w:t xml:space="preserve">, </w:t>
       </w:r>
       <w:r>
         <w:rPr>
           <w:rStyle w:val="hps"/>
         </w:rPr>
-        <w:t xml:space="preserve">non </w:t>
+        <w:t>et</w:t>
+      </w:r>
+      <w:r>
+        <w:t xml:space="preserve"> nous avons </w:t>
       </w:r>
       <w:r>
         <w:rPr>
           <w:rStyle w:val="hps"/>
         </w:rPr>
-        <w:t>connu</w:t>
+        <w:t>observé</w:t>
       </w:r>
       <w:r>
         <w:t xml:space="preserve"> </w:t>
@@ -11417,49 +11645,7 @@
         <w:rPr>
           <w:rStyle w:val="hps"/>
         </w:rPr>
-        <w:t>en</w:t>
-      </w:r>
-      <w:r>
-        <w:rPr>
-          <w:rStyle w:val="hps"/>
-        </w:rPr>
-        <w:t xml:space="preserve"> entrée</w:t>
-      </w:r>
-      <w:r>
-        <w:t xml:space="preserve">, </w:t>
-      </w:r>
-      <w:r>
-        <w:rPr>
-          <w:rStyle w:val="hps"/>
-        </w:rPr>
-        <w:t>et</w:t>
-      </w:r>
-      <w:r>
-        <w:t xml:space="preserve"> </w:t>
-      </w:r>
-      <w:r>
-        <w:t xml:space="preserve">nous avons </w:t>
-      </w:r>
-      <w:r>
-        <w:rPr>
-          <w:rStyle w:val="hps"/>
-        </w:rPr>
-        <w:t>observé</w:t>
-      </w:r>
-      <w:r>
-        <w:t xml:space="preserve"> </w:t>
-      </w:r>
-      <w:r>
-        <w:rPr>
-          <w:rStyle w:val="hps"/>
-        </w:rPr>
-        <w:t>les résultats</w:t>
-      </w:r>
-      <w:r>
-        <w:rPr>
-          <w:rStyle w:val="hps"/>
-        </w:rPr>
-        <w:t xml:space="preserve"> suivant :</w:t>
+        <w:t>les résultats suivant :</w:t>
       </w:r>
       <w:r>
         <w:rPr>
@@ -11491,7 +11677,7 @@
                     </pic:cNvPicPr>
                   </pic:nvPicPr>
                   <pic:blipFill>
-                    <a:blip r:embed="rId18">
+                    <a:blip r:embed="rId25">
                       <a:extLst>
                         <a:ext uri="{28A0092B-C50C-407E-A947-70E740481C1C}">
                           <a14:useLocalDpi xmlns:a14="http://schemas.microsoft.com/office/drawing/2010/main" val="0"/>
@@ -11547,7 +11733,7 @@
                     </pic:cNvPicPr>
                   </pic:nvPicPr>
                   <pic:blipFill>
-                    <a:blip r:embed="rId19">
+                    <a:blip r:embed="rId26">
                       <a:extLst>
                         <a:ext uri="{28A0092B-C50C-407E-A947-70E740481C1C}">
                           <a14:useLocalDpi xmlns:a14="http://schemas.microsoft.com/office/drawing/2010/main" val="0"/>
@@ -11607,7 +11793,7 @@
                     </pic:cNvPicPr>
                   </pic:nvPicPr>
                   <pic:blipFill>
-                    <a:blip r:embed="rId20">
+                    <a:blip r:embed="rId27">
                       <a:extLst>
                         <a:ext uri="{28A0092B-C50C-407E-A947-70E740481C1C}">
                           <a14:useLocalDpi xmlns:a14="http://schemas.microsoft.com/office/drawing/2010/main" val="0"/>
@@ -11664,109 +11850,58 @@
         <w:rPr>
           <w:rStyle w:val="hps"/>
         </w:rPr>
-        <w:t>déterminé</w:t>
+        <w:t>déterminée comme étant</w:t>
+      </w:r>
+      <w:r>
+        <w:t xml:space="preserve"> </w:t>
       </w:r>
       <w:r>
         <w:rPr>
           <w:rStyle w:val="hps"/>
         </w:rPr>
-        <w:t>e</w:t>
+        <w:t>un visage</w:t>
+      </w:r>
+      <w:r>
+        <w:t xml:space="preserve"> </w:t>
       </w:r>
       <w:r>
         <w:rPr>
           <w:rStyle w:val="hps"/>
         </w:rPr>
+        <w:t>parce que la valeur</w:t>
+      </w:r>
+      <w:r>
+        <w:t xml:space="preserve"> de la distance </w:t>
+      </w:r>
+      <w:r>
+        <w:rPr>
+          <w:rStyle w:val="hps"/>
+        </w:rPr>
+        <w:t>maximale</w:t>
+      </w:r>
+      <w:r>
         <w:t xml:space="preserve"> </w:t>
       </w:r>
       <w:r>
         <w:rPr>
           <w:rStyle w:val="hps"/>
         </w:rPr>
-        <w:t>comme étant</w:t>
-      </w:r>
-      <w:r>
-        <w:t xml:space="preserve"> </w:t>
+        <w:t xml:space="preserve">se trouve dans l’intervalle établi précédemment. </w:t>
       </w:r>
       <w:r>
         <w:rPr>
           <w:rStyle w:val="hps"/>
         </w:rPr>
-        <w:t>un visage</w:t>
-      </w:r>
-      <w:r>
-        <w:t xml:space="preserve"> </w:t>
+        <w:t>D'une autre part</w:t>
+      </w:r>
+      <w:r>
+        <w:t xml:space="preserve">, la valeur minimale </w:t>
       </w:r>
       <w:r>
         <w:rPr>
           <w:rStyle w:val="hps"/>
         </w:rPr>
-        <w:t>parce que la valeur</w:t>
-      </w:r>
-      <w:r>
-        <w:t xml:space="preserve"> </w:t>
-      </w:r>
-      <w:r>
-        <w:t xml:space="preserve">de la distance </w:t>
-      </w:r>
-      <w:r>
-        <w:rPr>
-          <w:rStyle w:val="hps"/>
-        </w:rPr>
-        <w:t>max</w:t>
-      </w:r>
-      <w:r>
-        <w:rPr>
-          <w:rStyle w:val="hps"/>
-        </w:rPr>
-        <w:t>imale</w:t>
-      </w:r>
-      <w:r>
-        <w:t xml:space="preserve"> </w:t>
-      </w:r>
-      <w:r>
-        <w:rPr>
-          <w:rStyle w:val="hps"/>
-        </w:rPr>
-        <w:t xml:space="preserve">se trouve dans l’intervalle établi précédemment. </w:t>
-      </w:r>
-      <w:r>
-        <w:rPr>
-          <w:rStyle w:val="hps"/>
-        </w:rPr>
-        <w:t>D'</w:t>
-      </w:r>
-      <w:r>
-        <w:rPr>
-          <w:rStyle w:val="hps"/>
-        </w:rPr>
-        <w:t xml:space="preserve">une </w:t>
-      </w:r>
-      <w:r>
-        <w:rPr>
-          <w:rStyle w:val="hps"/>
-        </w:rPr>
-        <w:t>autre part</w:t>
-      </w:r>
-      <w:r>
-        <w:t xml:space="preserve">, la valeur minimale </w:t>
-      </w:r>
-      <w:r>
-        <w:rPr>
-          <w:rStyle w:val="hps"/>
-        </w:rPr>
-        <w:t>est supérieure</w:t>
-      </w:r>
-      <w:r>
-        <w:rPr>
-          <w:rStyle w:val="hps"/>
-        </w:rPr>
-        <w:t xml:space="preserve"> comme cela a été prévu</w:t>
-      </w:r>
-      <w:r>
-        <w:rPr>
-          <w:rStyle w:val="hps"/>
-        </w:rPr>
-        <w:t>.</w:t>
+        <w:t>est supérieure comme cela a été prévu.</w:t>
       </w:r>
     </w:p>
     <w:p>
@@ -11806,7 +11941,7 @@
                     </pic:cNvPicPr>
                   </pic:nvPicPr>
                   <pic:blipFill>
-                    <a:blip r:embed="rId21">
+                    <a:blip r:embed="rId28">
                       <a:extLst>
                         <a:ext uri="{28A0092B-C50C-407E-A947-70E740481C1C}">
                           <a14:useLocalDpi xmlns:a14="http://schemas.microsoft.com/office/drawing/2010/main" val="0"/>
@@ -11860,7 +11995,7 @@
                     </pic:cNvPicPr>
                   </pic:nvPicPr>
                   <pic:blipFill>
-                    <a:blip r:embed="rId22">
+                    <a:blip r:embed="rId29">
                       <a:extLst>
                         <a:ext uri="{28A0092B-C50C-407E-A947-70E740481C1C}">
                           <a14:useLocalDpi xmlns:a14="http://schemas.microsoft.com/office/drawing/2010/main" val="0"/>
@@ -11920,7 +12055,7 @@
                     </pic:cNvPicPr>
                   </pic:nvPicPr>
                   <pic:blipFill>
-                    <a:blip r:embed="rId23">
+                    <a:blip r:embed="rId30">
                       <a:extLst>
                         <a:ext uri="{28A0092B-C50C-407E-A947-70E740481C1C}">
                           <a14:useLocalDpi xmlns:a14="http://schemas.microsoft.com/office/drawing/2010/main" val="0"/>
@@ -11962,13 +12097,16 @@
         <w:rPr>
           <w:rStyle w:val="hps"/>
         </w:rPr>
-        <w:t xml:space="preserve">Nous pouvons </w:t>
+        <w:t>Nous pouvons constater</w:t>
+      </w:r>
+      <w:r>
+        <w:t xml:space="preserve"> </w:t>
       </w:r>
       <w:r>
         <w:rPr>
           <w:rStyle w:val="hps"/>
         </w:rPr>
-        <w:t>constater</w:t>
+        <w:t>que la valeur</w:t>
       </w:r>
       <w:r>
         <w:t xml:space="preserve"> </w:t>
@@ -11977,13 +12115,16 @@
         <w:rPr>
           <w:rStyle w:val="hps"/>
         </w:rPr>
-        <w:t xml:space="preserve">que </w:t>
+        <w:t>maximum 15000, et que la valeur minimale est très éloignée de 11000.</w:t>
+      </w:r>
+      <w:r>
+        <w:t xml:space="preserve"> </w:t>
       </w:r>
       <w:r>
         <w:rPr>
           <w:rStyle w:val="hps"/>
         </w:rPr>
-        <w:t>la valeur</w:t>
+        <w:t>En conséquence, l’image est classée comme</w:t>
       </w:r>
       <w:r>
         <w:t xml:space="preserve"> </w:t>
@@ -11992,64 +12133,14 @@
         <w:rPr>
           <w:rStyle w:val="hps"/>
         </w:rPr>
-        <w:t>maximum 15000</w:t>
-      </w:r>
-      <w:r>
-        <w:rPr>
-          <w:rStyle w:val="hps"/>
-        </w:rPr>
-        <w:t>, et que la valeur minimale est très éloignée de 11000</w:t>
-      </w:r>
-      <w:r>
-        <w:rPr>
-          <w:rStyle w:val="hps"/>
-        </w:rPr>
+        <w:t>étant autre chose qu’un visage</w:t>
+      </w:r>
+      <w:r>
         <w:t>.</w:t>
       </w:r>
-      <w:r>
-        <w:t xml:space="preserve"> </w:t>
-      </w:r>
-      <w:r>
-        <w:rPr>
-          <w:rStyle w:val="hps"/>
-        </w:rPr>
-        <w:t xml:space="preserve">En conséquence, </w:t>
-      </w:r>
-      <w:r>
-        <w:rPr>
-          <w:rStyle w:val="hps"/>
-        </w:rPr>
-        <w:t>l’image est classée</w:t>
-      </w:r>
-      <w:r>
-        <w:rPr>
-          <w:rStyle w:val="hps"/>
-        </w:rPr>
-        <w:t xml:space="preserve"> comme</w:t>
-      </w:r>
-      <w:r>
-        <w:t xml:space="preserve"> </w:t>
-      </w:r>
-      <w:r>
-        <w:rPr>
-          <w:rStyle w:val="hps"/>
-        </w:rPr>
-        <w:t>étant autre chose qu’</w:t>
-      </w:r>
-      <w:r>
-        <w:rPr>
-          <w:rStyle w:val="hps"/>
-        </w:rPr>
-        <w:t>un visage</w:t>
-      </w:r>
-      <w:r>
-        <w:t>.</w:t>
-      </w:r>
-      <w:bookmarkStart w:id="0" w:name="_GoBack"/>
-      <w:bookmarkEnd w:id="0"/>
     </w:p>
     <w:sectPr>
-      <w:footerReference w:type="default" r:id="rId24"/>
+      <w:footerReference w:type="default" r:id="rId31"/>
       <w:pgSz w:w="11906" w:h="16838"/>
       <w:pgMar w:top="1440" w:right="1080" w:bottom="1440" w:left="1080" w:header="709" w:footer="709" w:gutter="0"/>
       <w:pgNumType w:start="0"/>
@@ -12157,7 +12248,7 @@
         <w:sdtPr>
           <w:rPr>
             <w:caps/>
-            <w:color w:val="808080" w:themeColor="background1" w:themeShade="80"/>
+            <w:color w:val="191919" w:themeColor="background1" w:themeShade="80"/>
             <w:sz w:val="18"/>
             <w:szCs w:val="18"/>
           </w:rPr>
@@ -12184,7 +12275,7 @@
                 <w:ind w:left="2124"/>
                 <w:rPr>
                   <w:caps/>
-                  <w:color w:val="808080" w:themeColor="background1" w:themeShade="80"/>
+                  <w:color w:val="191919" w:themeColor="background1" w:themeShade="80"/>
                   <w:sz w:val="18"/>
                   <w:szCs w:val="18"/>
                 </w:rPr>
@@ -12192,7 +12283,7 @@
               <w:r>
                 <w:rPr>
                   <w:caps/>
-                  <w:color w:val="808080" w:themeColor="background1" w:themeShade="80"/>
+                  <w:color w:val="191919" w:themeColor="background1" w:themeShade="80"/>
                   <w:sz w:val="18"/>
                   <w:szCs w:val="18"/>
                 </w:rPr>
@@ -12214,7 +12305,7 @@
             <w:jc w:val="right"/>
             <w:rPr>
               <w:caps/>
-              <w:color w:val="808080" w:themeColor="background1" w:themeShade="80"/>
+              <w:color w:val="191919" w:themeColor="background1" w:themeShade="80"/>
               <w:sz w:val="18"/>
               <w:szCs w:val="18"/>
             </w:rPr>
@@ -12222,7 +12313,7 @@
           <w:r>
             <w:rPr>
               <w:caps/>
-              <w:color w:val="808080" w:themeColor="background1" w:themeShade="80"/>
+              <w:color w:val="191919" w:themeColor="background1" w:themeShade="80"/>
               <w:sz w:val="18"/>
               <w:szCs w:val="18"/>
             </w:rPr>
@@ -12231,7 +12322,7 @@
           <w:r>
             <w:rPr>
               <w:caps/>
-              <w:color w:val="808080" w:themeColor="background1" w:themeShade="80"/>
+              <w:color w:val="191919" w:themeColor="background1" w:themeShade="80"/>
               <w:sz w:val="18"/>
               <w:szCs w:val="18"/>
             </w:rPr>
@@ -12240,7 +12331,7 @@
           <w:r>
             <w:rPr>
               <w:caps/>
-              <w:color w:val="808080" w:themeColor="background1" w:themeShade="80"/>
+              <w:color w:val="191919" w:themeColor="background1" w:themeShade="80"/>
               <w:sz w:val="18"/>
               <w:szCs w:val="18"/>
             </w:rPr>
@@ -12250,16 +12341,16 @@
             <w:rPr>
               <w:caps/>
               <w:noProof/>
-              <w:color w:val="808080" w:themeColor="background1" w:themeShade="80"/>
+              <w:color w:val="191919" w:themeColor="background1" w:themeShade="80"/>
               <w:sz w:val="18"/>
               <w:szCs w:val="18"/>
             </w:rPr>
-            <w:t>13</w:t>
+            <w:t>6</w:t>
           </w:r>
           <w:r>
             <w:rPr>
               <w:caps/>
-              <w:color w:val="808080" w:themeColor="background1" w:themeShade="80"/>
+              <w:color w:val="191919" w:themeColor="background1" w:themeShade="80"/>
               <w:sz w:val="18"/>
               <w:szCs w:val="18"/>
             </w:rPr>
@@ -12304,7 +12395,7 @@
 
 <file path=word/numbering.xml><?xml version="1.0" encoding="utf-8"?>
 <w:numbering xmlns:wpc="http://schemas.microsoft.com/office/word/2010/wordprocessingCanvas" xmlns:mc="http://schemas.openxmlformats.org/markup-compatibility/2006" xmlns:o="urn:schemas-microsoft-com:office:office" xmlns:r="http://schemas.openxmlformats.org/officeDocument/2006/relationships" xmlns:m="http://schemas.openxmlformats.org/officeDocument/2006/math" xmlns:v="urn:schemas-microsoft-com:vml" xmlns:wp14="http://schemas.microsoft.com/office/word/2010/wordprocessingDrawing" xmlns:wp="http://schemas.openxmlformats.org/drawingml/2006/wordprocessingDrawing" xmlns:w10="urn:schemas-microsoft-com:office:word" xmlns:w="http://schemas.openxmlformats.org/wordprocessingml/2006/main" xmlns:w14="http://schemas.microsoft.com/office/word/2010/wordml" xmlns:w15="http://schemas.microsoft.com/office/word/2012/wordml" xmlns:wpg="http://schemas.microsoft.com/office/word/2010/wordprocessingGroup" xmlns:wpi="http://schemas.microsoft.com/office/word/2010/wordprocessingInk" xmlns:wne="http://schemas.microsoft.com/office/word/2006/wordml" xmlns:wps="http://schemas.microsoft.com/office/word/2010/wordprocessingShape" mc:Ignorable="w14 w15 wp14">
-  <w:abstractNum w:abstractNumId="0" w15:restartNumberingAfterBreak="0">
+  <w:abstractNum w:abstractNumId="0">
     <w:nsid w:val="16FB45A8"/>
     <w:multiLevelType w:val="hybridMultilevel"/>
     <w:tmpl w:val="6A4EAF3A"/>
@@ -12416,7 +12507,7 @@
       </w:rPr>
     </w:lvl>
   </w:abstractNum>
-  <w:abstractNum w:abstractNumId="1" w15:restartNumberingAfterBreak="0">
+  <w:abstractNum w:abstractNumId="1">
     <w:nsid w:val="3CD31E62"/>
     <w:multiLevelType w:val="hybridMultilevel"/>
     <w:tmpl w:val="8DF0BF04"/>
@@ -13260,6 +13351,7 @@
     <w:rsidRoot w:val="009B31D2"/>
     <w:rsid w:val="000E167D"/>
     <w:rsid w:val="00181000"/>
+    <w:rsid w:val="007A72D5"/>
     <w:rsid w:val="00897437"/>
     <w:rsid w:val="009B31D2"/>
     <w:rsid w:val="00EE5185"/>
@@ -13735,10 +13827,10 @@
   <a:themeElements>
     <a:clrScheme name="Office">
       <a:dk1>
-        <a:sysClr val="windowText" lastClr="000000"/>
+        <a:sysClr val="windowText" lastClr="BEBEBE"/>
       </a:dk1>
       <a:lt1>
-        <a:sysClr val="window" lastClr="FFFFFF"/>
+        <a:sysClr val="window" lastClr="323232"/>
       </a:lt1>
       <a:dk2>
         <a:srgbClr val="44546A"/>

</xml_diff>